<commit_message>
prova rimbalzo in alto
-personaggio colpisce la palla da sotto
</commit_message>
<xml_diff>
--- a/protocolloComunicazione.docx
+++ b/protocolloComunicazione.docx
@@ -1,6 +1,6 @@
 
 <file path=word/document.xml><?xml version="1.0" encoding="utf-8"?>
-<w:document xmlns:wpc="http://schemas.microsoft.com/office/word/2010/wordprocessingCanvas" xmlns:cx="http://schemas.microsoft.com/office/drawing/2014/chartex" xmlns:cx1="http://schemas.microsoft.com/office/drawing/2015/9/8/chartex" xmlns:cx2="http://schemas.microsoft.com/office/drawing/2015/10/21/chartex" xmlns:cx3="http://schemas.microsoft.com/office/drawing/2016/5/9/chartex" xmlns:cx4="http://schemas.microsoft.com/office/drawing/2016/5/10/chartex" xmlns:cx5="http://schemas.microsoft.com/office/drawing/2016/5/11/chartex" xmlns:cx6="http://schemas.microsoft.com/office/drawing/2016/5/12/chartex" xmlns:cx7="http://schemas.microsoft.com/office/drawing/2016/5/13/chartex" xmlns:cx8="http://schemas.microsoft.com/office/drawing/2016/5/14/chartex" xmlns:mc="http://schemas.openxmlformats.org/markup-compatibility/2006" xmlns:aink="http://schemas.microsoft.com/office/drawing/2016/ink" xmlns:am3d="http://schemas.microsoft.com/office/drawing/2017/model3d" xmlns:o="urn:schemas-microsoft-com:office:office" xmlns:r="http://schemas.openxmlformats.org/officeDocument/2006/relationships" xmlns:m="http://schemas.openxmlformats.org/officeDocument/2006/math" xmlns:v="urn:schemas-microsoft-com:vml" xmlns:wp14="http://schemas.microsoft.com/office/word/2010/wordprocessingDrawing" xmlns:wp="http://schemas.openxmlformats.org/drawingml/2006/wordprocessingDrawing" xmlns:w10="urn:schemas-microsoft-com:office:word" xmlns:w="http://schemas.openxmlformats.org/wordprocessingml/2006/main" xmlns:w14="http://schemas.microsoft.com/office/word/2010/wordml" xmlns:w15="http://schemas.microsoft.com/office/word/2012/wordml" xmlns:w16cid="http://schemas.microsoft.com/office/word/2016/wordml/cid" xmlns:w16se="http://schemas.microsoft.com/office/word/2015/wordml/symex" xmlns:wpg="http://schemas.microsoft.com/office/word/2010/wordprocessingGroup" xmlns:wpi="http://schemas.microsoft.com/office/word/2010/wordprocessingInk" xmlns:wne="http://schemas.microsoft.com/office/word/2006/wordml" xmlns:wps="http://schemas.microsoft.com/office/word/2010/wordprocessingShape" mc:Ignorable="w14 w15 w16se w16cid wp14">
+<w:document xmlns:wpc="http://schemas.microsoft.com/office/word/2010/wordprocessingCanvas" xmlns:cx="http://schemas.microsoft.com/office/drawing/2014/chartex" xmlns:cx1="http://schemas.microsoft.com/office/drawing/2015/9/8/chartex" xmlns:cx2="http://schemas.microsoft.com/office/drawing/2015/10/21/chartex" xmlns:cx3="http://schemas.microsoft.com/office/drawing/2016/5/9/chartex" xmlns:cx4="http://schemas.microsoft.com/office/drawing/2016/5/10/chartex" xmlns:cx5="http://schemas.microsoft.com/office/drawing/2016/5/11/chartex" xmlns:cx6="http://schemas.microsoft.com/office/drawing/2016/5/12/chartex" xmlns:cx7="http://schemas.microsoft.com/office/drawing/2016/5/13/chartex" xmlns:cx8="http://schemas.microsoft.com/office/drawing/2016/5/14/chartex" xmlns:mc="http://schemas.openxmlformats.org/markup-compatibility/2006" xmlns:aink="http://schemas.microsoft.com/office/drawing/2016/ink" xmlns:am3d="http://schemas.microsoft.com/office/drawing/2017/model3d" xmlns:o="urn:schemas-microsoft-com:office:office" xmlns:r="http://schemas.openxmlformats.org/officeDocument/2006/relationships" xmlns:m="http://schemas.openxmlformats.org/officeDocument/2006/math" xmlns:v="urn:schemas-microsoft-com:vml" xmlns:wp14="http://schemas.microsoft.com/office/word/2010/wordprocessingDrawing" xmlns:wp="http://schemas.openxmlformats.org/drawingml/2006/wordprocessingDrawing" xmlns:w10="urn:schemas-microsoft-com:office:word" xmlns:w="http://schemas.openxmlformats.org/wordprocessingml/2006/main" xmlns:w14="http://schemas.microsoft.com/office/word/2010/wordml" xmlns:w15="http://schemas.microsoft.com/office/word/2012/wordml" xmlns:w16cex="http://schemas.microsoft.com/office/word/2018/wordml/cex" xmlns:w16cid="http://schemas.microsoft.com/office/word/2016/wordml/cid" xmlns:w16="http://schemas.microsoft.com/office/word/2018/wordml" xmlns:w16sdtdh="http://schemas.microsoft.com/office/word/2020/wordml/sdtdatahash" xmlns:w16se="http://schemas.microsoft.com/office/word/2015/wordml/symex" xmlns:wpg="http://schemas.microsoft.com/office/word/2010/wordprocessingGroup" xmlns:wpi="http://schemas.microsoft.com/office/word/2010/wordprocessingInk" xmlns:wne="http://schemas.microsoft.com/office/word/2006/wordml" xmlns:wps="http://schemas.microsoft.com/office/word/2010/wordprocessingShape" mc:Ignorable="w14 w15 w16se w16cid w16 w16cex w16sdtdh wp14">
   <w:body>
     <w:p>
       <w:pPr>
@@ -16,7 +16,6 @@
           <w:color w:val="000000"/>
         </w:rPr>
       </w:pPr>
-      <w:bookmarkStart w:id="0" w:name="_GoBack"/>
       <w:r>
         <w:rPr>
           <w:color w:val="000000"/>
@@ -529,7 +528,7 @@
           <w:noProof/>
         </w:rPr>
         <w:drawing>
-          <wp:inline distT="114300" distB="114300" distL="114300" distR="114300">
+          <wp:inline distT="114300" distB="114300" distL="114300" distR="114300" wp14:anchorId="0D2FDC28" wp14:editId="001DAAC0">
             <wp:extent cx="5943600" cy="2705100"/>
             <wp:effectExtent l="0" t="0" r="0" b="0"/>
             <wp:docPr id="1" name="image1.png"/>
@@ -604,6 +603,18 @@
           <w:between w:val="nil"/>
         </w:pBdr>
       </w:pPr>
+    </w:p>
+    <w:p>
+      <w:pPr>
+        <w:widowControl w:val="0"/>
+        <w:pBdr>
+          <w:top w:val="nil"/>
+          <w:left w:val="nil"/>
+          <w:bottom w:val="nil"/>
+          <w:right w:val="nil"/>
+          <w:between w:val="nil"/>
+        </w:pBdr>
+      </w:pPr>
       <w:r>
         <w:t>“</w:t>
       </w:r>
@@ -632,28 +643,46 @@
           <w:between w:val="nil"/>
         </w:pBdr>
       </w:pPr>
+    </w:p>
+    <w:p>
+      <w:pPr>
+        <w:widowControl w:val="0"/>
+        <w:pBdr>
+          <w:top w:val="nil"/>
+          <w:left w:val="nil"/>
+          <w:bottom w:val="nil"/>
+          <w:right w:val="nil"/>
+          <w:between w:val="nil"/>
+        </w:pBdr>
+      </w:pPr>
       <w:r>
         <w:t>“</w:t>
       </w:r>
       <w:proofErr w:type="spellStart"/>
       <w:proofErr w:type="gramStart"/>
       <w:r>
-        <w:t>p;</w:t>
-      </w:r>
-      <w:r>
-        <w:t>coordinataX</w:t>
+        <w:t>p;coordinataX</w:t>
       </w:r>
       <w:proofErr w:type="gramEnd"/>
       <w:r>
-        <w:t>;</w:t>
-      </w:r>
-      <w:r>
-        <w:t>coordinataY</w:t>
+        <w:t>;coordinataY</w:t>
       </w:r>
       <w:proofErr w:type="spellEnd"/>
       <w:r>
         <w:t>”</w:t>
       </w:r>
+    </w:p>
+    <w:p>
+      <w:pPr>
+        <w:widowControl w:val="0"/>
+        <w:pBdr>
+          <w:top w:val="nil"/>
+          <w:left w:val="nil"/>
+          <w:bottom w:val="nil"/>
+          <w:right w:val="nil"/>
+          <w:between w:val="nil"/>
+        </w:pBdr>
+      </w:pPr>
     </w:p>
     <w:p>
       <w:pPr>
@@ -676,10 +705,7 @@
       </w:r>
       <w:proofErr w:type="gramEnd"/>
       <w:r>
-        <w:t>;coordinataY</w:t>
-      </w:r>
-      <w:r>
-        <w:t>;velocità</w:t>
+        <w:t>;coordinataY;velocità</w:t>
       </w:r>
       <w:proofErr w:type="spellEnd"/>
       <w:r>
@@ -1246,7 +1272,6 @@
         </w:pBdr>
       </w:pPr>
       <w:r>
-        <w:lastRenderedPageBreak/>
         <w:t>Giocatore</w:t>
       </w:r>
     </w:p>
@@ -1991,10 +2016,7 @@
         </w:pBdr>
       </w:pPr>
       <w:r>
-        <w:t xml:space="preserve">Punteggio squadra </w:t>
-      </w:r>
-      <w:r>
-        <w:t>2</w:t>
+        <w:t>Punteggio squadra 2</w:t>
       </w:r>
     </w:p>
     <w:p>
@@ -2087,7 +2109,6 @@
         <w:t>Countdown quando arriva a zero finisce la partita e termina la comunicazione, dopo si vede il risultato</w:t>
       </w:r>
     </w:p>
-    <w:bookmarkEnd w:id="0"/>
     <w:p>
       <w:pPr>
         <w:widowControl w:val="0"/>
@@ -2135,7 +2156,7 @@
 </file>
 
 <file path=word/numbering.xml><?xml version="1.0" encoding="utf-8"?>
-<w:numbering xmlns:wpc="http://schemas.microsoft.com/office/word/2010/wordprocessingCanvas" xmlns:cx="http://schemas.microsoft.com/office/drawing/2014/chartex" xmlns:cx1="http://schemas.microsoft.com/office/drawing/2015/9/8/chartex" xmlns:cx2="http://schemas.microsoft.com/office/drawing/2015/10/21/chartex" xmlns:cx3="http://schemas.microsoft.com/office/drawing/2016/5/9/chartex" xmlns:cx4="http://schemas.microsoft.com/office/drawing/2016/5/10/chartex" xmlns:cx5="http://schemas.microsoft.com/office/drawing/2016/5/11/chartex" xmlns:cx6="http://schemas.microsoft.com/office/drawing/2016/5/12/chartex" xmlns:cx7="http://schemas.microsoft.com/office/drawing/2016/5/13/chartex" xmlns:cx8="http://schemas.microsoft.com/office/drawing/2016/5/14/chartex" xmlns:mc="http://schemas.openxmlformats.org/markup-compatibility/2006" xmlns:aink="http://schemas.microsoft.com/office/drawing/2016/ink" xmlns:am3d="http://schemas.microsoft.com/office/drawing/2017/model3d" xmlns:o="urn:schemas-microsoft-com:office:office" xmlns:r="http://schemas.openxmlformats.org/officeDocument/2006/relationships" xmlns:m="http://schemas.openxmlformats.org/officeDocument/2006/math" xmlns:v="urn:schemas-microsoft-com:vml" xmlns:wp14="http://schemas.microsoft.com/office/word/2010/wordprocessingDrawing" xmlns:wp="http://schemas.openxmlformats.org/drawingml/2006/wordprocessingDrawing" xmlns:w10="urn:schemas-microsoft-com:office:word" xmlns:w="http://schemas.openxmlformats.org/wordprocessingml/2006/main" xmlns:w14="http://schemas.microsoft.com/office/word/2010/wordml" xmlns:w15="http://schemas.microsoft.com/office/word/2012/wordml" xmlns:w16cid="http://schemas.microsoft.com/office/word/2016/wordml/cid" xmlns:w16se="http://schemas.microsoft.com/office/word/2015/wordml/symex" xmlns:wpg="http://schemas.microsoft.com/office/word/2010/wordprocessingGroup" xmlns:wpi="http://schemas.microsoft.com/office/word/2010/wordprocessingInk" xmlns:wne="http://schemas.microsoft.com/office/word/2006/wordml" xmlns:wps="http://schemas.microsoft.com/office/word/2010/wordprocessingShape" mc:Ignorable="w14 w15 w16se w16cid wp14">
+<w:numbering xmlns:wpc="http://schemas.microsoft.com/office/word/2010/wordprocessingCanvas" xmlns:cx="http://schemas.microsoft.com/office/drawing/2014/chartex" xmlns:cx1="http://schemas.microsoft.com/office/drawing/2015/9/8/chartex" xmlns:cx2="http://schemas.microsoft.com/office/drawing/2015/10/21/chartex" xmlns:cx3="http://schemas.microsoft.com/office/drawing/2016/5/9/chartex" xmlns:cx4="http://schemas.microsoft.com/office/drawing/2016/5/10/chartex" xmlns:cx5="http://schemas.microsoft.com/office/drawing/2016/5/11/chartex" xmlns:cx6="http://schemas.microsoft.com/office/drawing/2016/5/12/chartex" xmlns:cx7="http://schemas.microsoft.com/office/drawing/2016/5/13/chartex" xmlns:cx8="http://schemas.microsoft.com/office/drawing/2016/5/14/chartex" xmlns:mc="http://schemas.openxmlformats.org/markup-compatibility/2006" xmlns:aink="http://schemas.microsoft.com/office/drawing/2016/ink" xmlns:am3d="http://schemas.microsoft.com/office/drawing/2017/model3d" xmlns:o="urn:schemas-microsoft-com:office:office" xmlns:r="http://schemas.openxmlformats.org/officeDocument/2006/relationships" xmlns:m="http://schemas.openxmlformats.org/officeDocument/2006/math" xmlns:v="urn:schemas-microsoft-com:vml" xmlns:wp14="http://schemas.microsoft.com/office/word/2010/wordprocessingDrawing" xmlns:wp="http://schemas.openxmlformats.org/drawingml/2006/wordprocessingDrawing" xmlns:w10="urn:schemas-microsoft-com:office:word" xmlns:w="http://schemas.openxmlformats.org/wordprocessingml/2006/main" xmlns:w14="http://schemas.microsoft.com/office/word/2010/wordml" xmlns:w15="http://schemas.microsoft.com/office/word/2012/wordml" xmlns:w16cex="http://schemas.microsoft.com/office/word/2018/wordml/cex" xmlns:w16cid="http://schemas.microsoft.com/office/word/2016/wordml/cid" xmlns:w16="http://schemas.microsoft.com/office/word/2018/wordml" xmlns:w16sdtdh="http://schemas.microsoft.com/office/word/2020/wordml/sdtdatahash" xmlns:w16se="http://schemas.microsoft.com/office/word/2015/wordml/symex" xmlns:wpg="http://schemas.microsoft.com/office/word/2010/wordprocessingGroup" xmlns:wpi="http://schemas.microsoft.com/office/word/2010/wordprocessingInk" xmlns:wne="http://schemas.microsoft.com/office/word/2006/wordml" xmlns:wps="http://schemas.microsoft.com/office/word/2010/wordprocessingShape" mc:Ignorable="w14 w15 w16se w16cid w16 w16cex w16sdtdh wp14">
   <w:abstractNum w:abstractNumId="0" w15:restartNumberingAfterBreak="0">
     <w:nsid w:val="7CE8181D"/>
     <w:multiLevelType w:val="hybridMultilevel"/>
@@ -2255,7 +2276,7 @@
 </file>
 
 <file path=word/styles.xml><?xml version="1.0" encoding="utf-8"?>
-<w:styles xmlns:mc="http://schemas.openxmlformats.org/markup-compatibility/2006" xmlns:r="http://schemas.openxmlformats.org/officeDocument/2006/relationships" xmlns:w="http://schemas.openxmlformats.org/wordprocessingml/2006/main" xmlns:w14="http://schemas.microsoft.com/office/word/2010/wordml" xmlns:w15="http://schemas.microsoft.com/office/word/2012/wordml" xmlns:w16cid="http://schemas.microsoft.com/office/word/2016/wordml/cid" xmlns:w16se="http://schemas.microsoft.com/office/word/2015/wordml/symex" mc:Ignorable="w14 w15 w16se w16cid">
+<w:styles xmlns:mc="http://schemas.openxmlformats.org/markup-compatibility/2006" xmlns:r="http://schemas.openxmlformats.org/officeDocument/2006/relationships" xmlns:w="http://schemas.openxmlformats.org/wordprocessingml/2006/main" xmlns:w14="http://schemas.microsoft.com/office/word/2010/wordml" xmlns:w15="http://schemas.microsoft.com/office/word/2012/wordml" xmlns:w16cex="http://schemas.microsoft.com/office/word/2018/wordml/cex" xmlns:w16cid="http://schemas.microsoft.com/office/word/2016/wordml/cid" xmlns:w16="http://schemas.microsoft.com/office/word/2018/wordml" xmlns:w16sdtdh="http://schemas.microsoft.com/office/word/2020/wordml/sdtdatahash" xmlns:w16se="http://schemas.microsoft.com/office/word/2015/wordml/symex" mc:Ignorable="w14 w15 w16se w16cid w16 w16cex w16sdtdh">
   <w:docDefaults>
     <w:rPrDefault>
       <w:rPr>
@@ -2271,7 +2292,7 @@
       </w:pPr>
     </w:pPrDefault>
   </w:docDefaults>
-  <w:latentStyles w:defLockedState="0" w:defUIPriority="99" w:defSemiHidden="0" w:defUnhideWhenUsed="0" w:defQFormat="0" w:count="375">
+  <w:latentStyles w:defLockedState="0" w:defUIPriority="99" w:defSemiHidden="0" w:defUnhideWhenUsed="0" w:defQFormat="0" w:count="376">
     <w:lsdException w:name="Normal" w:uiPriority="0" w:qFormat="1"/>
     <w:lsdException w:name="heading 1" w:uiPriority="9" w:qFormat="1"/>
     <w:lsdException w:name="heading 2" w:semiHidden="1" w:uiPriority="9" w:unhideWhenUsed="1" w:qFormat="1"/>
@@ -2377,7 +2398,6 @@
     <w:lsdException w:name="HTML Sample" w:semiHidden="1" w:unhideWhenUsed="1"/>
     <w:lsdException w:name="HTML Typewriter" w:semiHidden="1" w:unhideWhenUsed="1"/>
     <w:lsdException w:name="HTML Variable" w:semiHidden="1" w:unhideWhenUsed="1"/>
-    <w:lsdException w:name="Normal Table" w:semiHidden="1" w:unhideWhenUsed="1"/>
     <w:lsdException w:name="annotation subject" w:semiHidden="1" w:unhideWhenUsed="1"/>
     <w:lsdException w:name="No List" w:semiHidden="1" w:unhideWhenUsed="1"/>
     <w:lsdException w:name="Outline List 1" w:semiHidden="1" w:unhideWhenUsed="1"/>
@@ -2424,10 +2444,8 @@
     <w:lsdException w:name="Table Subtle 2" w:semiHidden="1" w:unhideWhenUsed="1"/>
     <w:lsdException w:name="Table Web 1" w:semiHidden="1" w:unhideWhenUsed="1"/>
     <w:lsdException w:name="Table Web 2" w:semiHidden="1" w:unhideWhenUsed="1"/>
-    <w:lsdException w:name="Table Web 3" w:semiHidden="1" w:unhideWhenUsed="1"/>
     <w:lsdException w:name="Balloon Text" w:semiHidden="1" w:unhideWhenUsed="1"/>
     <w:lsdException w:name="Table Grid" w:uiPriority="39"/>
-    <w:lsdException w:name="Table Theme" w:semiHidden="1" w:unhideWhenUsed="1"/>
     <w:lsdException w:name="Placeholder Text" w:semiHidden="1"/>
     <w:lsdException w:name="No Spacing" w:uiPriority="1" w:qFormat="1"/>
     <w:lsdException w:name="Light Shading" w:uiPriority="60"/>
@@ -2647,6 +2665,7 @@
     <w:lsdException w:name="Smart Hyperlink" w:semiHidden="1" w:unhideWhenUsed="1"/>
     <w:lsdException w:name="Hashtag" w:semiHidden="1" w:unhideWhenUsed="1"/>
     <w:lsdException w:name="Unresolved Mention" w:semiHidden="1" w:unhideWhenUsed="1"/>
+    <w:lsdException w:name="Smart Link" w:semiHidden="1" w:unhideWhenUsed="1"/>
   </w:latentStyles>
   <w:style w:type="paragraph" w:default="1" w:styleId="Normale">
     <w:name w:val="Normal"/>

</xml_diff>